<commit_message>
[fix]: term-2, intelligent-data-analysis, lab1
</commit_message>
<xml_diff>
--- a/2nd-term/intelligent-data-analysis/labs/lab1/docs/report.docx
+++ b/2nd-term/intelligent-data-analysis/labs/lab1/docs/report.docx
@@ -1,6 +1,6 @@
 
 <file path=word/document.xml><?xml version="1.0" encoding="utf-8"?>
-<w:document xmlns:wpc="http://schemas.microsoft.com/office/word/2010/wordprocessingCanvas" xmlns:cx="http://schemas.microsoft.com/office/drawing/2014/chartex" xmlns:cx1="http://schemas.microsoft.com/office/drawing/2015/9/8/chartex" xmlns:cx2="http://schemas.microsoft.com/office/drawing/2015/10/21/chartex" xmlns:cx3="http://schemas.microsoft.com/office/drawing/2016/5/9/chartex" xmlns:cx4="http://schemas.microsoft.com/office/drawing/2016/5/10/chartex" xmlns:cx5="http://schemas.microsoft.com/office/drawing/2016/5/11/chartex" xmlns:cx6="http://schemas.microsoft.com/office/drawing/2016/5/12/chartex" xmlns:cx7="http://schemas.microsoft.com/office/drawing/2016/5/13/chartex" xmlns:cx8="http://schemas.microsoft.com/office/drawing/2016/5/14/chartex" xmlns:mc="http://schemas.openxmlformats.org/markup-compatibility/2006" xmlns:aink="http://schemas.microsoft.com/office/drawing/2016/ink" xmlns:am3d="http://schemas.microsoft.com/office/drawing/2017/model3d" xmlns:o="urn:schemas-microsoft-com:office:office" xmlns:r="http://schemas.openxmlformats.org/officeDocument/2006/relationships" xmlns:m="http://schemas.openxmlformats.org/officeDocument/2006/math" xmlns:v="urn:schemas-microsoft-com:vml" xmlns:wp14="http://schemas.microsoft.com/office/word/2010/wordprocessingDrawing" xmlns:wp="http://schemas.openxmlformats.org/drawingml/2006/wordprocessingDrawing" xmlns:w10="urn:schemas-microsoft-com:office:word" xmlns:w="http://schemas.openxmlformats.org/wordprocessingml/2006/main" xmlns:w14="http://schemas.microsoft.com/office/word/2010/wordml" xmlns:w15="http://schemas.microsoft.com/office/word/2012/wordml" xmlns:w16cex="http://schemas.microsoft.com/office/word/2018/wordml/cex" xmlns:w16cid="http://schemas.microsoft.com/office/word/2016/wordml/cid" xmlns:w16="http://schemas.microsoft.com/office/word/2018/wordml" xmlns:w16sdtdh="http://schemas.microsoft.com/office/word/2020/wordml/sdtdatahash" xmlns:w16se="http://schemas.microsoft.com/office/word/2015/wordml/symex" xmlns:wpg="http://schemas.microsoft.com/office/word/2010/wordprocessingGroup" xmlns:wpi="http://schemas.microsoft.com/office/word/2010/wordprocessingInk" xmlns:wne="http://schemas.microsoft.com/office/word/2006/wordml" xmlns:wps="http://schemas.microsoft.com/office/word/2010/wordprocessingShape" mc:Ignorable="w14 w15 w16se w16cid w16 w16cex w16sdtdh wp14">
+<w:document xmlns:wpc="http://schemas.microsoft.com/office/word/2010/wordprocessingCanvas" xmlns:cx="http://schemas.microsoft.com/office/drawing/2014/chartex" xmlns:cx1="http://schemas.microsoft.com/office/drawing/2015/9/8/chartex" xmlns:cx2="http://schemas.microsoft.com/office/drawing/2015/10/21/chartex" xmlns:cx3="http://schemas.microsoft.com/office/drawing/2016/5/9/chartex" xmlns:cx4="http://schemas.microsoft.com/office/drawing/2016/5/10/chartex" xmlns:cx5="http://schemas.microsoft.com/office/drawing/2016/5/11/chartex" xmlns:cx6="http://schemas.microsoft.com/office/drawing/2016/5/12/chartex" xmlns:cx7="http://schemas.microsoft.com/office/drawing/2016/5/13/chartex" xmlns:cx8="http://schemas.microsoft.com/office/drawing/2016/5/14/chartex" xmlns:mc="http://schemas.openxmlformats.org/markup-compatibility/2006" xmlns:aink="http://schemas.microsoft.com/office/drawing/2016/ink" xmlns:am3d="http://schemas.microsoft.com/office/drawing/2017/model3d" xmlns:o="urn:schemas-microsoft-com:office:office" xmlns:oel="http://schemas.microsoft.com/office/2019/extlst" xmlns:r="http://schemas.openxmlformats.org/officeDocument/2006/relationships" xmlns:m="http://schemas.openxmlformats.org/officeDocument/2006/math" xmlns:v="urn:schemas-microsoft-com:vml" xmlns:wp14="http://schemas.microsoft.com/office/word/2010/wordprocessingDrawing" xmlns:wp="http://schemas.openxmlformats.org/drawingml/2006/wordprocessingDrawing" xmlns:w10="urn:schemas-microsoft-com:office:word" xmlns:w="http://schemas.openxmlformats.org/wordprocessingml/2006/main" xmlns:w14="http://schemas.microsoft.com/office/word/2010/wordml" xmlns:w15="http://schemas.microsoft.com/office/word/2012/wordml" xmlns:w16cex="http://schemas.microsoft.com/office/word/2018/wordml/cex" xmlns:w16cid="http://schemas.microsoft.com/office/word/2016/wordml/cid" xmlns:w16="http://schemas.microsoft.com/office/word/2018/wordml" xmlns:w16du="http://schemas.microsoft.com/office/word/2023/wordml/word16du" xmlns:w16sdtdh="http://schemas.microsoft.com/office/word/2020/wordml/sdtdatahash" xmlns:w16sdtfl="http://schemas.microsoft.com/office/word/2024/wordml/sdtformatlock" xmlns:w16se="http://schemas.microsoft.com/office/word/2015/wordml/symex" xmlns:wpg="http://schemas.microsoft.com/office/word/2010/wordprocessingGroup" xmlns:wpi="http://schemas.microsoft.com/office/word/2010/wordprocessingInk" xmlns:wne="http://schemas.microsoft.com/office/word/2006/wordml" xmlns:wps="http://schemas.microsoft.com/office/word/2010/wordprocessingShape" mc:Ignorable="w14 w15 w16se w16cid w16 w16cex w16sdtdh w16sdtfl w16du wp14">
   <w:body>
     <w:tbl>
       <w:tblPr>
@@ -682,7 +682,6 @@
         </w:rPr>
         <w:t>S</w:t>
       </w:r>
-      <w:proofErr w:type="spellStart"/>
       <w:r>
         <w:rPr>
           <w:rFonts w:ascii="Times New Roman" w:eastAsia="Times New Roman" w:hAnsi="Times New Roman" w:cs="Times New Roman"/>
@@ -691,18 +690,7 @@
           <w:szCs w:val="32"/>
           <w:lang w:eastAsia="ru-RU"/>
         </w:rPr>
-        <w:t>cikit</w:t>
-      </w:r>
-      <w:proofErr w:type="spellEnd"/>
-      <w:r>
-        <w:rPr>
-          <w:rFonts w:ascii="Times New Roman" w:eastAsia="Times New Roman" w:hAnsi="Times New Roman" w:cs="Times New Roman"/>
-          <w:b/>
-          <w:sz w:val="32"/>
-          <w:szCs w:val="32"/>
-          <w:lang w:eastAsia="ru-RU"/>
-        </w:rPr>
-        <w:t xml:space="preserve"> – </w:t>
+        <w:t xml:space="preserve">cikit – </w:t>
       </w:r>
       <w:r>
         <w:rPr>
@@ -714,7 +702,6 @@
         </w:rPr>
         <w:t>L</w:t>
       </w:r>
-      <w:proofErr w:type="spellStart"/>
       <w:r>
         <w:rPr>
           <w:rFonts w:ascii="Times New Roman" w:eastAsia="Times New Roman" w:hAnsi="Times New Roman" w:cs="Times New Roman"/>
@@ -725,7 +712,6 @@
         </w:rPr>
         <w:t>earn</w:t>
       </w:r>
-      <w:proofErr w:type="spellEnd"/>
       <w:r>
         <w:rPr>
           <w:rFonts w:ascii="Times New Roman" w:eastAsia="Times New Roman" w:hAnsi="Times New Roman" w:cs="Times New Roman"/>
@@ -1103,7 +1089,6 @@
                 <w:lang w:val="en-US"/>
               </w:rPr>
             </w:pPr>
-            <w:proofErr w:type="spellStart"/>
             <w:r>
               <w:rPr>
                 <w:rFonts w:ascii="Times New Roman" w:eastAsia="Times New Roman" w:hAnsi="Times New Roman" w:cs="Times New Roman"/>
@@ -1112,18 +1097,7 @@
                 <w:szCs w:val="28"/>
                 <w:lang w:val="en-US"/>
               </w:rPr>
-              <w:t>Сафронов</w:t>
-            </w:r>
-            <w:proofErr w:type="spellEnd"/>
-            <w:r>
-              <w:rPr>
-                <w:rFonts w:ascii="Times New Roman" w:eastAsia="Times New Roman" w:hAnsi="Times New Roman" w:cs="Times New Roman"/>
-                <w:color w:val="000000"/>
-                <w:sz w:val="28"/>
-                <w:szCs w:val="28"/>
-                <w:lang w:val="en-US"/>
-              </w:rPr>
-              <w:t xml:space="preserve"> Н.С.</w:t>
+              <w:t>Сафронов Н.С.</w:t>
             </w:r>
           </w:p>
         </w:tc>
@@ -1968,25 +1942,7 @@
           <w:sz w:val="28"/>
           <w:szCs w:val="24"/>
         </w:rPr>
-        <w:t xml:space="preserve">: получение практических навыков построения </w:t>
-      </w:r>
-      <w:proofErr w:type="spellStart"/>
-      <w:r>
-        <w:rPr>
-          <w:rFonts w:ascii="Times New Roman" w:hAnsi="Times New Roman" w:cs="Times New Roman"/>
-          <w:sz w:val="28"/>
-          <w:szCs w:val="24"/>
-        </w:rPr>
-        <w:t>сверточных</w:t>
-      </w:r>
-      <w:proofErr w:type="spellEnd"/>
-      <w:r>
-        <w:rPr>
-          <w:rFonts w:ascii="Times New Roman" w:hAnsi="Times New Roman" w:cs="Times New Roman"/>
-          <w:sz w:val="28"/>
-          <w:szCs w:val="24"/>
-        </w:rPr>
-        <w:t xml:space="preserve"> нейронных сетей с применением глубокого обучения.</w:t>
+        <w:t>: получение практических навыков построения сверточных нейронных сетей с применением глубокого обучения.</w:t>
       </w:r>
       <w:r>
         <w:rPr>
@@ -2032,335 +1988,7 @@
           <w:sz w:val="28"/>
           <w:szCs w:val="24"/>
         </w:rPr>
-        <w:t>Разработать классификаторы, которые будут работать с наборами</w:t>
-      </w:r>
-      <w:r>
-        <w:rPr>
-          <w:rFonts w:ascii="Times New Roman" w:hAnsi="Times New Roman" w:cs="Times New Roman"/>
-          <w:sz w:val="28"/>
-          <w:szCs w:val="24"/>
-        </w:rPr>
-        <w:t xml:space="preserve"> </w:t>
-      </w:r>
-      <w:r>
-        <w:rPr>
-          <w:rFonts w:ascii="Times New Roman" w:hAnsi="Times New Roman" w:cs="Times New Roman"/>
-          <w:sz w:val="28"/>
-          <w:szCs w:val="24"/>
-        </w:rPr>
-        <w:t>данных согласно варианту, полученному у преподавателя. Типы</w:t>
-      </w:r>
-      <w:r>
-        <w:rPr>
-          <w:rFonts w:ascii="Times New Roman" w:hAnsi="Times New Roman" w:cs="Times New Roman"/>
-          <w:sz w:val="28"/>
-          <w:szCs w:val="24"/>
-        </w:rPr>
-        <w:t xml:space="preserve"> </w:t>
-      </w:r>
-      <w:r>
-        <w:rPr>
-          <w:rFonts w:ascii="Times New Roman" w:hAnsi="Times New Roman" w:cs="Times New Roman"/>
-          <w:sz w:val="28"/>
-          <w:szCs w:val="24"/>
-        </w:rPr>
-        <w:t xml:space="preserve">классификаторов и параметры </w:t>
-      </w:r>
-      <w:proofErr w:type="spellStart"/>
-      <w:r>
-        <w:rPr>
-          <w:rFonts w:ascii="Times New Roman" w:hAnsi="Times New Roman" w:cs="Times New Roman"/>
-          <w:sz w:val="28"/>
-          <w:szCs w:val="24"/>
-        </w:rPr>
-        <w:t>датасетов</w:t>
-      </w:r>
-      <w:proofErr w:type="spellEnd"/>
-      <w:r>
-        <w:rPr>
-          <w:rFonts w:ascii="Times New Roman" w:hAnsi="Times New Roman" w:cs="Times New Roman"/>
-          <w:sz w:val="28"/>
-          <w:szCs w:val="24"/>
-        </w:rPr>
-        <w:t xml:space="preserve"> указаны в вариантах. Для</w:t>
-      </w:r>
-      <w:r>
-        <w:rPr>
-          <w:rFonts w:ascii="Times New Roman" w:hAnsi="Times New Roman" w:cs="Times New Roman"/>
-          <w:sz w:val="28"/>
-          <w:szCs w:val="24"/>
-        </w:rPr>
-        <w:t xml:space="preserve"> </w:t>
-      </w:r>
-      <w:r>
-        <w:rPr>
-          <w:rFonts w:ascii="Times New Roman" w:hAnsi="Times New Roman" w:cs="Times New Roman"/>
-          <w:sz w:val="28"/>
-          <w:szCs w:val="24"/>
-        </w:rPr>
-        <w:t>каждого классификатора необходимо отобразить графики точности и</w:t>
-      </w:r>
-      <w:r>
-        <w:rPr>
-          <w:rFonts w:ascii="Times New Roman" w:hAnsi="Times New Roman" w:cs="Times New Roman"/>
-          <w:sz w:val="28"/>
-          <w:szCs w:val="24"/>
-        </w:rPr>
-        <w:t xml:space="preserve"> </w:t>
-      </w:r>
-      <w:r>
-        <w:rPr>
-          <w:rFonts w:ascii="Times New Roman" w:hAnsi="Times New Roman" w:cs="Times New Roman"/>
-          <w:sz w:val="28"/>
-          <w:szCs w:val="24"/>
-        </w:rPr>
-        <w:t>полноты (на тестовой выборке) и кривую ROC. Для одного из</w:t>
-      </w:r>
-      <w:r>
-        <w:rPr>
-          <w:rFonts w:ascii="Times New Roman" w:hAnsi="Times New Roman" w:cs="Times New Roman"/>
-          <w:sz w:val="28"/>
-          <w:szCs w:val="24"/>
-        </w:rPr>
-        <w:t xml:space="preserve"> </w:t>
-      </w:r>
-      <w:r>
-        <w:rPr>
-          <w:rFonts w:ascii="Times New Roman" w:hAnsi="Times New Roman" w:cs="Times New Roman"/>
-          <w:sz w:val="28"/>
-          <w:szCs w:val="24"/>
-        </w:rPr>
-        <w:t>классификаторов (по выбору) построить график зависимости точности</w:t>
-      </w:r>
-      <w:r>
-        <w:rPr>
-          <w:rFonts w:ascii="Times New Roman" w:hAnsi="Times New Roman" w:cs="Times New Roman"/>
-          <w:sz w:val="28"/>
-          <w:szCs w:val="24"/>
-        </w:rPr>
-        <w:t xml:space="preserve"> </w:t>
-      </w:r>
-      <w:r>
-        <w:rPr>
-          <w:rFonts w:ascii="Times New Roman" w:hAnsi="Times New Roman" w:cs="Times New Roman"/>
-          <w:sz w:val="28"/>
-          <w:szCs w:val="24"/>
-        </w:rPr>
-        <w:t xml:space="preserve">модели (для оценки точности использовать функцию </w:t>
-      </w:r>
-      <w:proofErr w:type="spellStart"/>
-      <w:r>
-        <w:rPr>
-          <w:rFonts w:ascii="Times New Roman" w:hAnsi="Times New Roman" w:cs="Times New Roman"/>
-          <w:sz w:val="28"/>
-          <w:szCs w:val="24"/>
-        </w:rPr>
-        <w:t>accuracy_score</w:t>
-      </w:r>
-      <w:proofErr w:type="spellEnd"/>
-      <w:r>
-        <w:rPr>
-          <w:rFonts w:ascii="Times New Roman" w:hAnsi="Times New Roman" w:cs="Times New Roman"/>
-          <w:sz w:val="28"/>
-          <w:szCs w:val="24"/>
-        </w:rPr>
-        <w:t>) от</w:t>
-      </w:r>
-      <w:r>
-        <w:rPr>
-          <w:rFonts w:ascii="Times New Roman" w:hAnsi="Times New Roman" w:cs="Times New Roman"/>
-          <w:sz w:val="28"/>
-          <w:szCs w:val="24"/>
-        </w:rPr>
-        <w:t xml:space="preserve"> </w:t>
-      </w:r>
-      <w:r>
-        <w:rPr>
-          <w:rFonts w:ascii="Times New Roman" w:hAnsi="Times New Roman" w:cs="Times New Roman"/>
-          <w:sz w:val="28"/>
-          <w:szCs w:val="24"/>
-        </w:rPr>
-        <w:t>размера обучающей выборки (размер тестовой выборки не меняется).</w:t>
-      </w:r>
-      <w:r>
-        <w:rPr>
-          <w:rFonts w:ascii="Times New Roman" w:hAnsi="Times New Roman" w:cs="Times New Roman"/>
-          <w:sz w:val="28"/>
-          <w:szCs w:val="24"/>
-        </w:rPr>
-        <w:t xml:space="preserve"> </w:t>
-      </w:r>
-      <w:r>
-        <w:rPr>
-          <w:rFonts w:ascii="Times New Roman" w:hAnsi="Times New Roman" w:cs="Times New Roman"/>
-          <w:sz w:val="28"/>
-          <w:szCs w:val="24"/>
-        </w:rPr>
-        <w:t>Выполнение лабораторной работы осуществляется на языке</w:t>
-      </w:r>
-      <w:r>
-        <w:rPr>
-          <w:rFonts w:ascii="Times New Roman" w:hAnsi="Times New Roman" w:cs="Times New Roman"/>
-          <w:sz w:val="28"/>
-          <w:szCs w:val="24"/>
-        </w:rPr>
-        <w:t xml:space="preserve"> </w:t>
-      </w:r>
-      <w:r>
-        <w:rPr>
-          <w:rFonts w:ascii="Times New Roman" w:hAnsi="Times New Roman" w:cs="Times New Roman"/>
-          <w:sz w:val="28"/>
-          <w:szCs w:val="24"/>
-        </w:rPr>
-        <w:t xml:space="preserve">программирования Python с использованием окружения </w:t>
-      </w:r>
-      <w:proofErr w:type="spellStart"/>
-      <w:r>
-        <w:rPr>
-          <w:rFonts w:ascii="Times New Roman" w:hAnsi="Times New Roman" w:cs="Times New Roman"/>
-          <w:sz w:val="28"/>
-          <w:szCs w:val="24"/>
-        </w:rPr>
-        <w:t>Anaconda</w:t>
-      </w:r>
-      <w:proofErr w:type="spellEnd"/>
-      <w:r>
-        <w:rPr>
-          <w:rFonts w:ascii="Times New Roman" w:hAnsi="Times New Roman" w:cs="Times New Roman"/>
-          <w:sz w:val="28"/>
-          <w:szCs w:val="24"/>
-        </w:rPr>
-        <w:t xml:space="preserve"> и</w:t>
-      </w:r>
-      <w:r>
-        <w:rPr>
-          <w:rFonts w:ascii="Times New Roman" w:hAnsi="Times New Roman" w:cs="Times New Roman"/>
-          <w:sz w:val="28"/>
-          <w:szCs w:val="24"/>
-        </w:rPr>
-        <w:t xml:space="preserve"> </w:t>
-      </w:r>
-      <w:r>
-        <w:rPr>
-          <w:rFonts w:ascii="Times New Roman" w:hAnsi="Times New Roman" w:cs="Times New Roman"/>
-          <w:sz w:val="28"/>
-          <w:szCs w:val="24"/>
-        </w:rPr>
-        <w:t xml:space="preserve">библиотеки </w:t>
-      </w:r>
-      <w:proofErr w:type="spellStart"/>
-      <w:r>
-        <w:rPr>
-          <w:rFonts w:ascii="Times New Roman" w:hAnsi="Times New Roman" w:cs="Times New Roman"/>
-          <w:sz w:val="28"/>
-          <w:szCs w:val="24"/>
-        </w:rPr>
-        <w:t>Scikit</w:t>
-      </w:r>
-      <w:proofErr w:type="spellEnd"/>
-      <w:r>
-        <w:rPr>
-          <w:rFonts w:ascii="Times New Roman" w:hAnsi="Times New Roman" w:cs="Times New Roman"/>
-          <w:sz w:val="28"/>
-          <w:szCs w:val="24"/>
-        </w:rPr>
-        <w:t xml:space="preserve"> – </w:t>
-      </w:r>
-      <w:proofErr w:type="spellStart"/>
-      <w:r>
-        <w:rPr>
-          <w:rFonts w:ascii="Times New Roman" w:hAnsi="Times New Roman" w:cs="Times New Roman"/>
-          <w:sz w:val="28"/>
-          <w:szCs w:val="24"/>
-        </w:rPr>
-        <w:t>Learn</w:t>
-      </w:r>
-      <w:proofErr w:type="spellEnd"/>
-      <w:r>
-        <w:rPr>
-          <w:rFonts w:ascii="Times New Roman" w:hAnsi="Times New Roman" w:cs="Times New Roman"/>
-          <w:sz w:val="28"/>
-          <w:szCs w:val="24"/>
-        </w:rPr>
-        <w:t>. Использовать сторонние библиотеки (кроме</w:t>
-      </w:r>
-      <w:r>
-        <w:rPr>
-          <w:rFonts w:ascii="Times New Roman" w:hAnsi="Times New Roman" w:cs="Times New Roman"/>
-          <w:sz w:val="28"/>
-          <w:szCs w:val="24"/>
-        </w:rPr>
-        <w:t xml:space="preserve"> </w:t>
-      </w:r>
-      <w:proofErr w:type="spellStart"/>
-      <w:r>
-        <w:rPr>
-          <w:rFonts w:ascii="Times New Roman" w:hAnsi="Times New Roman" w:cs="Times New Roman"/>
-          <w:sz w:val="28"/>
-          <w:szCs w:val="24"/>
-        </w:rPr>
-        <w:t>Scikit</w:t>
-      </w:r>
-      <w:proofErr w:type="spellEnd"/>
-      <w:r>
-        <w:rPr>
-          <w:rFonts w:ascii="Times New Roman" w:hAnsi="Times New Roman" w:cs="Times New Roman"/>
-          <w:sz w:val="28"/>
-          <w:szCs w:val="24"/>
-        </w:rPr>
-        <w:t xml:space="preserve"> – </w:t>
-      </w:r>
-      <w:proofErr w:type="spellStart"/>
-      <w:r>
-        <w:rPr>
-          <w:rFonts w:ascii="Times New Roman" w:hAnsi="Times New Roman" w:cs="Times New Roman"/>
-          <w:sz w:val="28"/>
-          <w:szCs w:val="24"/>
-        </w:rPr>
-        <w:t>Learn</w:t>
-      </w:r>
-      <w:proofErr w:type="spellEnd"/>
-      <w:r>
-        <w:rPr>
-          <w:rFonts w:ascii="Times New Roman" w:hAnsi="Times New Roman" w:cs="Times New Roman"/>
-          <w:sz w:val="28"/>
-          <w:szCs w:val="24"/>
-        </w:rPr>
-        <w:t xml:space="preserve"> и </w:t>
-      </w:r>
-      <w:proofErr w:type="spellStart"/>
-      <w:r>
-        <w:rPr>
-          <w:rFonts w:ascii="Times New Roman" w:hAnsi="Times New Roman" w:cs="Times New Roman"/>
-          <w:sz w:val="28"/>
-          <w:szCs w:val="24"/>
-        </w:rPr>
-        <w:t>Matplotlib</w:t>
-      </w:r>
-      <w:proofErr w:type="spellEnd"/>
-      <w:r>
-        <w:rPr>
-          <w:rFonts w:ascii="Times New Roman" w:hAnsi="Times New Roman" w:cs="Times New Roman"/>
-          <w:sz w:val="28"/>
-          <w:szCs w:val="24"/>
-        </w:rPr>
-        <w:t>), реализующие заявленную</w:t>
-      </w:r>
-      <w:r>
-        <w:rPr>
-          <w:rFonts w:ascii="Times New Roman" w:hAnsi="Times New Roman" w:cs="Times New Roman"/>
-          <w:sz w:val="28"/>
-          <w:szCs w:val="24"/>
-        </w:rPr>
-        <w:t xml:space="preserve"> </w:t>
-      </w:r>
-      <w:r>
-        <w:rPr>
-          <w:rFonts w:ascii="Times New Roman" w:hAnsi="Times New Roman" w:cs="Times New Roman"/>
-          <w:sz w:val="28"/>
-          <w:szCs w:val="24"/>
-        </w:rPr>
-        <w:t>функциональность, запрещено.</w:t>
+        <w:t>Разработать классификаторы, которые будут работать с наборами данных согласно варианту, полученному у преподавателя. Типы классификаторов и параметры датасетов указаны в вариантах. Для каждого классификатора необходимо отобразить графики точности и полноты (на тестовой выборке) и кривую ROC. Для одного из классификаторов (по выбору) построить график зависимости точности модели (для оценки точности использовать функцию accuracy_score) от размера обучающей выборки (размер тестовой выборки не меняется). Выполнение лабораторной работы осуществляется на языке программирования Python с использованием окружения Anaconda и библиотеки Scikit – Learn. Использовать сторонние библиотеки (кроме Scikit – Learn и Matplotlib), реализующие заявленную функциональность, запрещено.</w:t>
       </w:r>
     </w:p>
     <w:p>
@@ -2384,17 +2012,7 @@
           <w:sz w:val="28"/>
           <w:szCs w:val="24"/>
         </w:rPr>
-        <w:t>В</w:t>
-      </w:r>
-      <w:r>
-        <w:rPr>
-          <w:rFonts w:ascii="Times New Roman" w:hAnsi="Times New Roman" w:cs="Times New Roman"/>
-          <w:b/>
-          <w:bCs/>
-          <w:sz w:val="28"/>
-          <w:szCs w:val="24"/>
-        </w:rPr>
-        <w:t>ариант 7</w:t>
+        <w:t>Вариант 7</w:t>
       </w:r>
     </w:p>
     <w:p>
@@ -2430,25 +2048,7 @@
           <w:sz w:val="28"/>
           <w:szCs w:val="24"/>
         </w:rPr>
-        <w:t xml:space="preserve">Логистическая Регрессия. </w:t>
-      </w:r>
-      <w:proofErr w:type="spellStart"/>
-      <w:r>
-        <w:rPr>
-          <w:rFonts w:ascii="Times New Roman" w:hAnsi="Times New Roman" w:cs="Times New Roman"/>
-          <w:sz w:val="28"/>
-          <w:szCs w:val="24"/>
-        </w:rPr>
-        <w:t>Датасет</w:t>
-      </w:r>
-      <w:proofErr w:type="spellEnd"/>
-      <w:r>
-        <w:rPr>
-          <w:rFonts w:ascii="Times New Roman" w:hAnsi="Times New Roman" w:cs="Times New Roman"/>
-          <w:sz w:val="28"/>
-          <w:szCs w:val="24"/>
-        </w:rPr>
-        <w:t>: 6 классов, 70 признаков (60</w:t>
+        <w:t>Логистическая Регрессия. Датасет: 6 классов, 70 признаков (60</w:t>
       </w:r>
       <w:r>
         <w:rPr>
@@ -2512,6 +2112,9 @@
         <w:jc w:val="center"/>
       </w:pPr>
       <w:r>
+        <w:rPr>
+          <w:noProof/>
+        </w:rPr>
         <w:lastRenderedPageBreak/>
         <w:drawing>
           <wp:inline distT="0" distB="0" distL="0" distR="0" wp14:anchorId="5B7BBC2A" wp14:editId="1DAF7F70">
@@ -2567,37 +2170,7 @@
           <w:sz w:val="28"/>
           <w:szCs w:val="24"/>
         </w:rPr>
-        <w:t>Рис</w:t>
-      </w:r>
-      <w:r>
-        <w:rPr>
-          <w:rFonts w:ascii="Times New Roman" w:hAnsi="Times New Roman" w:cs="Times New Roman"/>
-          <w:b/>
-          <w:bCs/>
-          <w:sz w:val="28"/>
-          <w:szCs w:val="24"/>
-        </w:rPr>
-        <w:t>унок</w:t>
-      </w:r>
-      <w:r>
-        <w:rPr>
-          <w:rFonts w:ascii="Times New Roman" w:hAnsi="Times New Roman" w:cs="Times New Roman"/>
-          <w:b/>
-          <w:bCs/>
-          <w:sz w:val="28"/>
-          <w:szCs w:val="24"/>
-        </w:rPr>
-        <w:t xml:space="preserve"> </w:t>
-      </w:r>
-      <w:r>
-        <w:rPr>
-          <w:rFonts w:ascii="Times New Roman" w:hAnsi="Times New Roman" w:cs="Times New Roman"/>
-          <w:b/>
-          <w:bCs/>
-          <w:sz w:val="28"/>
-          <w:szCs w:val="24"/>
-        </w:rPr>
-        <w:t>1</w:t>
+        <w:t>Рисунок 1</w:t>
       </w:r>
       <w:r>
         <w:rPr>
@@ -2613,15 +2186,7 @@
           <w:sz w:val="28"/>
           <w:szCs w:val="24"/>
         </w:rPr>
-        <w:t xml:space="preserve"> Точность и полнота</w:t>
-      </w:r>
-      <w:r>
-        <w:rPr>
-          <w:rFonts w:ascii="Times New Roman" w:hAnsi="Times New Roman" w:cs="Times New Roman"/>
-          <w:sz w:val="28"/>
-          <w:szCs w:val="24"/>
-        </w:rPr>
-        <w:t xml:space="preserve"> </w:t>
+        <w:t xml:space="preserve"> Точность и полнота </w:t>
       </w:r>
       <w:r>
         <w:rPr>
@@ -2649,6 +2214,7 @@
       <w:r>
         <w:rPr>
           <w:rFonts w:ascii="Times New Roman" w:hAnsi="Times New Roman" w:cs="Times New Roman"/>
+          <w:noProof/>
           <w:sz w:val="28"/>
           <w:szCs w:val="24"/>
         </w:rPr>
@@ -2748,15 +2314,7 @@
           <w:sz w:val="28"/>
           <w:szCs w:val="24"/>
         </w:rPr>
-        <w:t xml:space="preserve"> </w:t>
-      </w:r>
-      <w:r>
-        <w:rPr>
-          <w:rFonts w:ascii="Times New Roman" w:hAnsi="Times New Roman" w:cs="Times New Roman"/>
-          <w:sz w:val="28"/>
-          <w:szCs w:val="24"/>
-        </w:rPr>
-        <w:t>для персептрона</w:t>
+        <w:t xml:space="preserve"> для персептрона</w:t>
       </w:r>
     </w:p>
     <w:p>
@@ -2776,6 +2334,7 @@
       <w:r>
         <w:rPr>
           <w:rFonts w:ascii="Times New Roman" w:hAnsi="Times New Roman" w:cs="Times New Roman"/>
+          <w:noProof/>
           <w:sz w:val="28"/>
           <w:szCs w:val="24"/>
         </w:rPr>
@@ -2874,15 +2433,7 @@
           <w:sz w:val="28"/>
           <w:szCs w:val="24"/>
         </w:rPr>
-        <w:t>для</w:t>
-      </w:r>
-      <w:r>
-        <w:rPr>
-          <w:rFonts w:ascii="Times New Roman" w:hAnsi="Times New Roman" w:cs="Times New Roman"/>
-          <w:sz w:val="28"/>
-          <w:szCs w:val="24"/>
-        </w:rPr>
-        <w:t xml:space="preserve"> дерева решений</w:t>
+        <w:t>для дерева решений</w:t>
       </w:r>
     </w:p>
     <w:p>
@@ -2902,6 +2453,7 @@
       <w:r>
         <w:rPr>
           <w:rFonts w:ascii="Times New Roman" w:hAnsi="Times New Roman" w:cs="Times New Roman"/>
+          <w:noProof/>
           <w:sz w:val="28"/>
           <w:szCs w:val="24"/>
         </w:rPr>
@@ -3025,6 +2577,7 @@
       <w:r>
         <w:rPr>
           <w:rFonts w:ascii="Times New Roman" w:hAnsi="Times New Roman" w:cs="Times New Roman"/>
+          <w:noProof/>
           <w:sz w:val="28"/>
           <w:szCs w:val="24"/>
         </w:rPr>
@@ -3099,17 +2652,7 @@
           <w:sz w:val="28"/>
           <w:szCs w:val="24"/>
         </w:rPr>
-        <w:t>5</w:t>
-      </w:r>
-      <w:r>
-        <w:rPr>
-          <w:rFonts w:ascii="Times New Roman" w:hAnsi="Times New Roman" w:cs="Times New Roman"/>
-          <w:b/>
-          <w:bCs/>
-          <w:sz w:val="28"/>
-          <w:szCs w:val="24"/>
-        </w:rPr>
-        <w:t xml:space="preserve"> </w:t>
+        <w:t xml:space="preserve">5 </w:t>
       </w:r>
       <w:r>
         <w:rPr>
@@ -3161,6 +2704,7 @@
       <w:r>
         <w:rPr>
           <w:rFonts w:ascii="Times New Roman" w:hAnsi="Times New Roman" w:cs="Times New Roman"/>
+          <w:noProof/>
           <w:sz w:val="28"/>
           <w:szCs w:val="24"/>
         </w:rPr>
@@ -3234,7 +2778,7 @@
           <w:sz w:val="28"/>
           <w:szCs w:val="24"/>
         </w:rPr>
-        <w:t>6</w:t>
+        <w:t xml:space="preserve">6 </w:t>
       </w:r>
       <w:r>
         <w:rPr>
@@ -3244,16 +2788,6 @@
           <w:sz w:val="28"/>
           <w:szCs w:val="24"/>
         </w:rPr>
-        <w:t xml:space="preserve"> </w:t>
-      </w:r>
-      <w:r>
-        <w:rPr>
-          <w:rFonts w:ascii="Times New Roman" w:hAnsi="Times New Roman" w:cs="Times New Roman"/>
-          <w:b/>
-          <w:bCs/>
-          <w:sz w:val="28"/>
-          <w:szCs w:val="24"/>
-        </w:rPr>
         <w:t xml:space="preserve">– </w:t>
       </w:r>
       <w:r>
@@ -3279,15 +2813,7 @@
           <w:sz w:val="28"/>
           <w:szCs w:val="24"/>
         </w:rPr>
-        <w:t xml:space="preserve"> </w:t>
-      </w:r>
-      <w:r>
-        <w:rPr>
-          <w:rFonts w:ascii="Times New Roman" w:hAnsi="Times New Roman" w:cs="Times New Roman"/>
-          <w:sz w:val="28"/>
-          <w:szCs w:val="24"/>
-        </w:rPr>
-        <w:t>для логистической регрессии</w:t>
+        <w:t xml:space="preserve"> для логистической регрессии</w:t>
       </w:r>
     </w:p>
     <w:p>
@@ -3297,6 +2823,7 @@
       <w:r>
         <w:rPr>
           <w:rFonts w:ascii="Times New Roman" w:hAnsi="Times New Roman" w:cs="Times New Roman"/>
+          <w:noProof/>
           <w:sz w:val="28"/>
           <w:szCs w:val="24"/>
         </w:rPr>
@@ -3500,25 +3027,39 @@
           <w:sz w:val="28"/>
           <w:szCs w:val="24"/>
         </w:rPr>
-        <w:t xml:space="preserve"> построения </w:t>
-      </w:r>
-      <w:proofErr w:type="spellStart"/>
-      <w:r>
-        <w:rPr>
-          <w:rFonts w:ascii="Times New Roman" w:hAnsi="Times New Roman" w:cs="Times New Roman"/>
-          <w:sz w:val="28"/>
-          <w:szCs w:val="24"/>
-        </w:rPr>
-        <w:t>сверточных</w:t>
-      </w:r>
-      <w:proofErr w:type="spellEnd"/>
-      <w:r>
-        <w:rPr>
-          <w:rFonts w:ascii="Times New Roman" w:hAnsi="Times New Roman" w:cs="Times New Roman"/>
-          <w:sz w:val="28"/>
-          <w:szCs w:val="24"/>
-        </w:rPr>
-        <w:t xml:space="preserve"> нейронных сетей с применением глубокого обучения.</w:t>
+        <w:t xml:space="preserve"> </w:t>
+      </w:r>
+      <w:r>
+        <w:rPr>
+          <w:rFonts w:ascii="Times New Roman" w:hAnsi="Times New Roman" w:cs="Times New Roman"/>
+          <w:sz w:val="28"/>
+          <w:szCs w:val="24"/>
+        </w:rPr>
+        <w:t>по обучению искусственной нейронной сети с</w:t>
+      </w:r>
+      <w:r>
+        <w:rPr>
+          <w:rFonts w:ascii="Times New Roman" w:hAnsi="Times New Roman" w:cs="Times New Roman"/>
+          <w:sz w:val="28"/>
+          <w:szCs w:val="24"/>
+        </w:rPr>
+        <w:t xml:space="preserve"> </w:t>
+      </w:r>
+      <w:r>
+        <w:rPr>
+          <w:rFonts w:ascii="Times New Roman" w:hAnsi="Times New Roman" w:cs="Times New Roman"/>
+          <w:sz w:val="28"/>
+          <w:szCs w:val="24"/>
+        </w:rPr>
+        <w:t>использованием различных библиотек</w:t>
+      </w:r>
+      <w:r>
+        <w:rPr>
+          <w:rFonts w:ascii="Times New Roman" w:hAnsi="Times New Roman" w:cs="Times New Roman"/>
+          <w:sz w:val="28"/>
+          <w:szCs w:val="24"/>
+        </w:rPr>
+        <w:t>.</w:t>
       </w:r>
     </w:p>
     <w:sectPr>
@@ -3532,7 +3073,7 @@
 </file>
 
 <file path=word/styles.xml><?xml version="1.0" encoding="utf-8"?>
-<w:styles xmlns:mc="http://schemas.openxmlformats.org/markup-compatibility/2006" xmlns:r="http://schemas.openxmlformats.org/officeDocument/2006/relationships" xmlns:w="http://schemas.openxmlformats.org/wordprocessingml/2006/main" xmlns:w14="http://schemas.microsoft.com/office/word/2010/wordml" xmlns:w15="http://schemas.microsoft.com/office/word/2012/wordml" xmlns:w16cex="http://schemas.microsoft.com/office/word/2018/wordml/cex" xmlns:w16cid="http://schemas.microsoft.com/office/word/2016/wordml/cid" xmlns:w16="http://schemas.microsoft.com/office/word/2018/wordml" xmlns:w16sdtdh="http://schemas.microsoft.com/office/word/2020/wordml/sdtdatahash" xmlns:w16se="http://schemas.microsoft.com/office/word/2015/wordml/symex" mc:Ignorable="w14 w15 w16se w16cid w16 w16cex w16sdtdh">
+<w:styles xmlns:mc="http://schemas.openxmlformats.org/markup-compatibility/2006" xmlns:r="http://schemas.openxmlformats.org/officeDocument/2006/relationships" xmlns:w="http://schemas.openxmlformats.org/wordprocessingml/2006/main" xmlns:w14="http://schemas.microsoft.com/office/word/2010/wordml" xmlns:w15="http://schemas.microsoft.com/office/word/2012/wordml" xmlns:w16cex="http://schemas.microsoft.com/office/word/2018/wordml/cex" xmlns:w16cid="http://schemas.microsoft.com/office/word/2016/wordml/cid" xmlns:w16="http://schemas.microsoft.com/office/word/2018/wordml" xmlns:w16du="http://schemas.microsoft.com/office/word/2023/wordml/word16du" xmlns:w16sdtdh="http://schemas.microsoft.com/office/word/2020/wordml/sdtdatahash" xmlns:w16sdtfl="http://schemas.microsoft.com/office/word/2024/wordml/sdtformatlock" xmlns:w16se="http://schemas.microsoft.com/office/word/2015/wordml/symex" mc:Ignorable="w14 w15 w16se w16cid w16 w16cex w16sdtdh w16sdtfl w16du">
   <w:docDefaults>
     <w:rPrDefault>
       <w:rPr>

</xml_diff>